<commit_message>
Updated doc strings and added revision history to each function.
</commit_message>
<xml_diff>
--- a/Posts/Documentation/Built-in Lua Functions.docx
+++ b/Posts/Documentation/Built-in Lua Functions.docx
@@ -948,7 +948,13 @@
               <w:ind w:left="1"/>
             </w:pPr>
             <w:r>
-              <w:t>Use ShowValueFromOperation function to extract the key or subkey you need to use.</w:t>
+              <w:t xml:space="preserve">Use ShowValueFromOperation function </w:t>
+            </w:r>
+            <w:r>
+              <w:t>to show a singular</w:t>
+            </w:r>
+            <w:r>
+              <w:t xml:space="preserve"> key or subkey.</w:t>
             </w:r>
           </w:p>
         </w:tc>
@@ -1199,7 +1205,10 @@
           </w:p>
           <w:p>
             <w:r>
-              <w:t>Use ShowOperationData function to find out to key you need to use</w:t>
+              <w:t xml:space="preserve">Use ShowOperationData function to find out to key you need to </w:t>
+            </w:r>
+            <w:r>
+              <w:t>input for operation_value</w:t>
             </w:r>
           </w:p>
         </w:tc>
@@ -4811,6 +4820,1007 @@
             </w:r>
             <w:r>
               <w:t xml:space="preserve"> is invalid)</w:t>
+            </w:r>
+          </w:p>
+        </w:tc>
+      </w:tr>
+    </w:tbl>
+    <w:p>
+      <w:pPr>
+        <w:spacing w:after="0"/>
+      </w:pPr>
+    </w:p>
+    <w:tbl>
+      <w:tblPr>
+        <w:tblStyle w:val="TableGrid"/>
+        <w:tblW w:w="9552" w:type="dxa"/>
+        <w:tblInd w:w="-107" w:type="dxa"/>
+        <w:tblCellMar>
+          <w:top w:w="48" w:type="dxa"/>
+          <w:left w:w="107" w:type="dxa"/>
+          <w:right w:w="115" w:type="dxa"/>
+        </w:tblCellMar>
+        <w:tblLook w:val="04A0" w:firstRow="1" w:lastRow="0" w:firstColumn="1" w:lastColumn="0" w:noHBand="0" w:noVBand="1"/>
+      </w:tblPr>
+      <w:tblGrid>
+        <w:gridCol w:w="1547"/>
+        <w:gridCol w:w="8005"/>
+      </w:tblGrid>
+      <w:tr>
+        <w:trPr>
+          <w:trHeight w:val="430"/>
+        </w:trPr>
+        <w:tc>
+          <w:tcPr>
+            <w:tcW w:w="9552" w:type="dxa"/>
+            <w:gridSpan w:val="2"/>
+            <w:tcBorders>
+              <w:top w:val="single" w:sz="4" w:space="0" w:color="000000"/>
+              <w:left w:val="single" w:sz="4" w:space="0" w:color="000000"/>
+              <w:bottom w:val="single" w:sz="4" w:space="0" w:color="000000"/>
+              <w:right w:val="single" w:sz="4" w:space="0" w:color="000000"/>
+            </w:tcBorders>
+            <w:shd w:val="clear" w:color="auto" w:fill="C6D9F1"/>
+          </w:tcPr>
+          <w:p>
+            <w:r>
+              <w:rPr>
+                <w:rFonts w:ascii="Courier New" w:eastAsia="Courier New" w:hAnsi="Courier New" w:cs="Courier New"/>
+                <w:b/>
+                <w:color w:val="00007F"/>
+                <w:sz w:val="24"/>
+              </w:rPr>
+              <w:t>lua_func_</w:t>
+            </w:r>
+            <w:r>
+              <w:rPr>
+                <w:rFonts w:ascii="Courier New" w:eastAsia="Courier New" w:hAnsi="Courier New" w:cs="Courier New"/>
+                <w:b/>
+                <w:color w:val="00007F"/>
+                <w:sz w:val="24"/>
+              </w:rPr>
+              <w:t>GrooveDepth(prefix</w:t>
+            </w:r>
+            <w:r>
+              <w:rPr>
+                <w:rFonts w:ascii="Courier New" w:eastAsia="Courier New" w:hAnsi="Courier New" w:cs="Courier New"/>
+                <w:b/>
+                <w:color w:val="00007F"/>
+                <w:sz w:val="24"/>
+              </w:rPr>
+              <w:t>)</w:t>
+            </w:r>
+          </w:p>
+        </w:tc>
+      </w:tr>
+      <w:tr>
+        <w:trPr>
+          <w:trHeight w:val="280"/>
+        </w:trPr>
+        <w:tc>
+          <w:tcPr>
+            <w:tcW w:w="1547" w:type="dxa"/>
+            <w:tcBorders>
+              <w:top w:val="single" w:sz="4" w:space="0" w:color="000000"/>
+              <w:left w:val="single" w:sz="4" w:space="0" w:color="000000"/>
+              <w:bottom w:val="single" w:sz="4" w:space="0" w:color="000000"/>
+              <w:right w:val="single" w:sz="4" w:space="0" w:color="000000"/>
+            </w:tcBorders>
+          </w:tcPr>
+          <w:p>
+            <w:r>
+              <w:t xml:space="preserve">Lathe Job </w:t>
+            </w:r>
+          </w:p>
+        </w:tc>
+        <w:tc>
+          <w:tcPr>
+            <w:tcW w:w="8005" w:type="dxa"/>
+            <w:tcBorders>
+              <w:top w:val="single" w:sz="4" w:space="0" w:color="000000"/>
+              <w:left w:val="single" w:sz="4" w:space="0" w:color="000000"/>
+              <w:right w:val="single" w:sz="4" w:space="0" w:color="000000"/>
+            </w:tcBorders>
+            <w:vAlign w:val="center"/>
+          </w:tcPr>
+          <w:p>
+            <w:pPr>
+              <w:ind w:left="1"/>
+            </w:pPr>
+            <w:r>
+              <w:t>Outputs Groove Depth of Cut for a Lathe Groove Canned Cycle and outputs the value multiplied by 1000 for inch units and 10000 for metric units</w:t>
+            </w:r>
+            <w:r>
+              <w:t>.</w:t>
+            </w:r>
+          </w:p>
+        </w:tc>
+      </w:tr>
+      <w:tr>
+        <w:trPr>
+          <w:trHeight w:val="278"/>
+        </w:trPr>
+        <w:tc>
+          <w:tcPr>
+            <w:tcW w:w="1547" w:type="dxa"/>
+            <w:tcBorders>
+              <w:left w:val="single" w:sz="4" w:space="0" w:color="000000"/>
+              <w:bottom w:val="single" w:sz="4" w:space="0" w:color="000000"/>
+              <w:right w:val="single" w:sz="4" w:space="0" w:color="000000"/>
+            </w:tcBorders>
+          </w:tcPr>
+          <w:p>
+            <w:r>
+              <w:t xml:space="preserve">Mill Turn Job </w:t>
+            </w:r>
+          </w:p>
+        </w:tc>
+        <w:tc>
+          <w:tcPr>
+            <w:tcW w:w="8005" w:type="dxa"/>
+            <w:tcBorders>
+              <w:left w:val="single" w:sz="4" w:space="0" w:color="000000"/>
+              <w:right w:val="single" w:sz="4" w:space="0" w:color="000000"/>
+            </w:tcBorders>
+          </w:tcPr>
+          <w:p>
+            <w:pPr>
+              <w:rPr>
+                <w:b/>
+                <w:bCs/>
+              </w:rPr>
+            </w:pPr>
+            <w:r>
+              <w:rPr>
+                <w:b/>
+                <w:bCs/>
+              </w:rPr>
+              <w:t>Args:</w:t>
+            </w:r>
+          </w:p>
+          <w:p>
+            <w:r>
+              <w:t xml:space="preserve">        prefix: A string of the prefix to be used</w:t>
+            </w:r>
+          </w:p>
+          <w:p/>
+        </w:tc>
+      </w:tr>
+      <w:tr>
+        <w:trPr>
+          <w:trHeight w:val="278"/>
+        </w:trPr>
+        <w:tc>
+          <w:tcPr>
+            <w:tcW w:w="1547" w:type="dxa"/>
+            <w:tcBorders>
+              <w:top w:val="single" w:sz="4" w:space="0" w:color="000000"/>
+              <w:left w:val="single" w:sz="4" w:space="0" w:color="000000"/>
+              <w:bottom w:val="single" w:sz="4" w:space="0" w:color="000000"/>
+              <w:right w:val="single" w:sz="4" w:space="0" w:color="000000"/>
+            </w:tcBorders>
+          </w:tcPr>
+          <w:p/>
+        </w:tc>
+        <w:tc>
+          <w:tcPr>
+            <w:tcW w:w="8005" w:type="dxa"/>
+            <w:tcBorders>
+              <w:left w:val="single" w:sz="4" w:space="0" w:color="000000"/>
+              <w:right w:val="single" w:sz="4" w:space="0" w:color="000000"/>
+            </w:tcBorders>
+          </w:tcPr>
+          <w:p>
+            <w:pPr>
+              <w:rPr>
+                <w:b/>
+                <w:bCs/>
+              </w:rPr>
+            </w:pPr>
+            <w:r>
+              <w:rPr>
+                <w:b/>
+                <w:bCs/>
+              </w:rPr>
+              <w:t>Returns:</w:t>
+            </w:r>
+          </w:p>
+          <w:p>
+            <w:r>
+              <w:t xml:space="preserve">        </w:t>
+            </w:r>
+            <w:r>
+              <w:t>The converted value with the specified prefix</w:t>
+            </w:r>
+            <w:r>
+              <w:t>.</w:t>
+            </w:r>
+          </w:p>
+        </w:tc>
+      </w:tr>
+      <w:tr>
+        <w:trPr>
+          <w:trHeight w:val="17"/>
+        </w:trPr>
+        <w:tc>
+          <w:tcPr>
+            <w:tcW w:w="9552" w:type="dxa"/>
+            <w:gridSpan w:val="2"/>
+            <w:tcBorders>
+              <w:top w:val="single" w:sz="4" w:space="0" w:color="000000"/>
+              <w:left w:val="single" w:sz="4" w:space="0" w:color="000000"/>
+              <w:bottom w:val="single" w:sz="4" w:space="0" w:color="000000"/>
+              <w:right w:val="single" w:sz="4" w:space="0" w:color="000000"/>
+            </w:tcBorders>
+          </w:tcPr>
+          <w:p>
+            <w:pPr>
+              <w:rPr>
+                <w:b/>
+                <w:bCs/>
+              </w:rPr>
+            </w:pPr>
+            <w:r>
+              <w:rPr>
+                <w:b/>
+                <w:bCs/>
+              </w:rPr>
+              <w:t>Used for Post Blocks:</w:t>
+            </w:r>
+          </w:p>
+          <w:p>
+            <w:pPr>
+              <w:spacing w:after="0" w:line="240" w:lineRule="auto"/>
+            </w:pPr>
+            <w:r>
+              <w:t xml:space="preserve">        1074. Start of groove (G75) turning cycle</w:t>
+            </w:r>
+          </w:p>
+          <w:p>
+            <w:pPr>
+              <w:rPr>
+                <w:b/>
+                <w:bCs/>
+              </w:rPr>
+            </w:pPr>
+            <w:r>
+              <w:t xml:space="preserve">        1078. Start of groove (G74) facing cycle</w:t>
+            </w:r>
+          </w:p>
+        </w:tc>
+      </w:tr>
+      <w:tr>
+        <w:trPr>
+          <w:trHeight w:val="17"/>
+        </w:trPr>
+        <w:tc>
+          <w:tcPr>
+            <w:tcW w:w="9552" w:type="dxa"/>
+            <w:gridSpan w:val="2"/>
+            <w:tcBorders>
+              <w:top w:val="single" w:sz="4" w:space="0" w:color="000000"/>
+              <w:left w:val="single" w:sz="4" w:space="0" w:color="000000"/>
+              <w:bottom w:val="single" w:sz="4" w:space="0" w:color="000000"/>
+              <w:right w:val="single" w:sz="4" w:space="0" w:color="000000"/>
+            </w:tcBorders>
+          </w:tcPr>
+          <w:p>
+            <w:pPr>
+              <w:rPr>
+                <w:b/>
+                <w:bCs/>
+              </w:rPr>
+            </w:pPr>
+            <w:r>
+              <w:rPr>
+                <w:b/>
+                <w:bCs/>
+              </w:rPr>
+              <w:t>Example:</w:t>
+            </w:r>
+          </w:p>
+          <w:p>
+            <w:r>
+              <w:t xml:space="preserve">        Replace </w:t>
+            </w:r>
+            <w:r>
+              <w:t>groove_depth_of_cut</w:t>
+            </w:r>
+            <w:r>
+              <w:t xml:space="preserve"> </w:t>
+            </w:r>
+            <w:r>
+              <w:t xml:space="preserve">with </w:t>
+            </w:r>
+            <w:r>
+              <w:t>lua_func_GrooveDepth("P")</w:t>
+            </w:r>
+          </w:p>
+          <w:p>
+            <w:r>
+              <w:t xml:space="preserve">        Example Post Block Line: </w:t>
+            </w:r>
+          </w:p>
+          <w:p>
+            <w:r>
+              <w:t>n,"G74",cc,groove_x_bottom,groove_z_bottom,groove_peck_increment,</w:t>
+            </w:r>
+            <w:r>
+              <w:t xml:space="preserve"> </w:t>
+            </w:r>
+            <w:r>
+              <w:t>lua_func_GrooveDepth("P"),</w:t>
+            </w:r>
+            <w:r>
+              <w:t xml:space="preserve"> </w:t>
+            </w:r>
+            <w:r>
+              <w:t>groove_retract_amount,rough_feed</w:t>
+            </w:r>
+          </w:p>
+        </w:tc>
+      </w:tr>
+    </w:tbl>
+    <w:p>
+      <w:pPr>
+        <w:spacing w:after="0"/>
+      </w:pPr>
+    </w:p>
+    <w:tbl>
+      <w:tblPr>
+        <w:tblStyle w:val="TableGrid"/>
+        <w:tblW w:w="9552" w:type="dxa"/>
+        <w:tblInd w:w="-107" w:type="dxa"/>
+        <w:tblCellMar>
+          <w:top w:w="48" w:type="dxa"/>
+          <w:left w:w="107" w:type="dxa"/>
+          <w:right w:w="115" w:type="dxa"/>
+        </w:tblCellMar>
+        <w:tblLook w:val="04A0" w:firstRow="1" w:lastRow="0" w:firstColumn="1" w:lastColumn="0" w:noHBand="0" w:noVBand="1"/>
+      </w:tblPr>
+      <w:tblGrid>
+        <w:gridCol w:w="1547"/>
+        <w:gridCol w:w="8005"/>
+      </w:tblGrid>
+      <w:tr>
+        <w:trPr>
+          <w:trHeight w:val="430"/>
+        </w:trPr>
+        <w:tc>
+          <w:tcPr>
+            <w:tcW w:w="9552" w:type="dxa"/>
+            <w:gridSpan w:val="2"/>
+            <w:tcBorders>
+              <w:top w:val="single" w:sz="4" w:space="0" w:color="000000"/>
+              <w:left w:val="single" w:sz="4" w:space="0" w:color="000000"/>
+              <w:bottom w:val="single" w:sz="4" w:space="0" w:color="000000"/>
+              <w:right w:val="single" w:sz="4" w:space="0" w:color="000000"/>
+            </w:tcBorders>
+            <w:shd w:val="clear" w:color="auto" w:fill="C6D9F1"/>
+          </w:tcPr>
+          <w:p>
+            <w:r>
+              <w:rPr>
+                <w:rFonts w:ascii="Courier New" w:eastAsia="Courier New" w:hAnsi="Courier New" w:cs="Courier New"/>
+                <w:b/>
+                <w:color w:val="00007F"/>
+                <w:sz w:val="24"/>
+              </w:rPr>
+              <w:t>lua_func_</w:t>
+            </w:r>
+            <w:r>
+              <w:rPr>
+                <w:rFonts w:ascii="Courier New" w:eastAsia="Courier New" w:hAnsi="Courier New" w:cs="Courier New"/>
+                <w:b/>
+                <w:color w:val="00007F"/>
+                <w:sz w:val="24"/>
+              </w:rPr>
+              <w:t>GroovePeckIncrement</w:t>
+            </w:r>
+            <w:r>
+              <w:rPr>
+                <w:rFonts w:ascii="Courier New" w:eastAsia="Courier New" w:hAnsi="Courier New" w:cs="Courier New"/>
+                <w:b/>
+                <w:color w:val="00007F"/>
+                <w:sz w:val="24"/>
+              </w:rPr>
+              <w:t>(prefix</w:t>
+            </w:r>
+            <w:r>
+              <w:rPr>
+                <w:rFonts w:ascii="Courier New" w:eastAsia="Courier New" w:hAnsi="Courier New" w:cs="Courier New"/>
+                <w:b/>
+                <w:color w:val="00007F"/>
+                <w:sz w:val="24"/>
+              </w:rPr>
+              <w:t>)</w:t>
+            </w:r>
+          </w:p>
+        </w:tc>
+      </w:tr>
+      <w:tr>
+        <w:trPr>
+          <w:trHeight w:val="280"/>
+        </w:trPr>
+        <w:tc>
+          <w:tcPr>
+            <w:tcW w:w="1547" w:type="dxa"/>
+            <w:tcBorders>
+              <w:top w:val="single" w:sz="4" w:space="0" w:color="000000"/>
+              <w:left w:val="single" w:sz="4" w:space="0" w:color="000000"/>
+              <w:bottom w:val="single" w:sz="4" w:space="0" w:color="000000"/>
+              <w:right w:val="single" w:sz="4" w:space="0" w:color="000000"/>
+            </w:tcBorders>
+          </w:tcPr>
+          <w:p>
+            <w:r>
+              <w:t xml:space="preserve">Lathe Job </w:t>
+            </w:r>
+          </w:p>
+        </w:tc>
+        <w:tc>
+          <w:tcPr>
+            <w:tcW w:w="8005" w:type="dxa"/>
+            <w:tcBorders>
+              <w:top w:val="single" w:sz="4" w:space="0" w:color="000000"/>
+              <w:left w:val="single" w:sz="4" w:space="0" w:color="000000"/>
+              <w:right w:val="single" w:sz="4" w:space="0" w:color="000000"/>
+            </w:tcBorders>
+            <w:vAlign w:val="center"/>
+          </w:tcPr>
+          <w:p>
+            <w:pPr>
+              <w:ind w:left="1"/>
+            </w:pPr>
+            <w:r>
+              <w:t>Outputs Groove Peck Increment for a Lathe Groove Canned Cycle and outputs the value multiplied by 1000 for inch units and 10000 for metric units</w:t>
+            </w:r>
+          </w:p>
+        </w:tc>
+      </w:tr>
+      <w:tr>
+        <w:trPr>
+          <w:trHeight w:val="278"/>
+        </w:trPr>
+        <w:tc>
+          <w:tcPr>
+            <w:tcW w:w="1547" w:type="dxa"/>
+            <w:tcBorders>
+              <w:left w:val="single" w:sz="4" w:space="0" w:color="000000"/>
+              <w:bottom w:val="single" w:sz="4" w:space="0" w:color="000000"/>
+              <w:right w:val="single" w:sz="4" w:space="0" w:color="000000"/>
+            </w:tcBorders>
+          </w:tcPr>
+          <w:p>
+            <w:r>
+              <w:t xml:space="preserve">Mill Turn Job </w:t>
+            </w:r>
+          </w:p>
+        </w:tc>
+        <w:tc>
+          <w:tcPr>
+            <w:tcW w:w="8005" w:type="dxa"/>
+            <w:tcBorders>
+              <w:left w:val="single" w:sz="4" w:space="0" w:color="000000"/>
+              <w:right w:val="single" w:sz="4" w:space="0" w:color="000000"/>
+            </w:tcBorders>
+          </w:tcPr>
+          <w:p>
+            <w:pPr>
+              <w:rPr>
+                <w:b/>
+                <w:bCs/>
+              </w:rPr>
+            </w:pPr>
+            <w:r>
+              <w:rPr>
+                <w:b/>
+                <w:bCs/>
+              </w:rPr>
+              <w:t>Args:</w:t>
+            </w:r>
+          </w:p>
+          <w:p>
+            <w:r>
+              <w:t xml:space="preserve">        prefix: A string of the prefix to be used</w:t>
+            </w:r>
+          </w:p>
+          <w:p/>
+        </w:tc>
+      </w:tr>
+      <w:tr>
+        <w:trPr>
+          <w:trHeight w:val="278"/>
+        </w:trPr>
+        <w:tc>
+          <w:tcPr>
+            <w:tcW w:w="1547" w:type="dxa"/>
+            <w:tcBorders>
+              <w:top w:val="single" w:sz="4" w:space="0" w:color="000000"/>
+              <w:left w:val="single" w:sz="4" w:space="0" w:color="000000"/>
+              <w:bottom w:val="single" w:sz="4" w:space="0" w:color="000000"/>
+              <w:right w:val="single" w:sz="4" w:space="0" w:color="000000"/>
+            </w:tcBorders>
+          </w:tcPr>
+          <w:p/>
+        </w:tc>
+        <w:tc>
+          <w:tcPr>
+            <w:tcW w:w="8005" w:type="dxa"/>
+            <w:tcBorders>
+              <w:left w:val="single" w:sz="4" w:space="0" w:color="000000"/>
+              <w:right w:val="single" w:sz="4" w:space="0" w:color="000000"/>
+            </w:tcBorders>
+          </w:tcPr>
+          <w:p>
+            <w:pPr>
+              <w:rPr>
+                <w:b/>
+                <w:bCs/>
+              </w:rPr>
+            </w:pPr>
+            <w:r>
+              <w:rPr>
+                <w:b/>
+                <w:bCs/>
+              </w:rPr>
+              <w:t>Returns:</w:t>
+            </w:r>
+          </w:p>
+          <w:p>
+            <w:r>
+              <w:t xml:space="preserve">        </w:t>
+            </w:r>
+            <w:r>
+              <w:t>The converted value with the specified prefix</w:t>
+            </w:r>
+            <w:r>
+              <w:t>.</w:t>
+            </w:r>
+          </w:p>
+        </w:tc>
+      </w:tr>
+      <w:tr>
+        <w:trPr>
+          <w:trHeight w:val="17"/>
+        </w:trPr>
+        <w:tc>
+          <w:tcPr>
+            <w:tcW w:w="9552" w:type="dxa"/>
+            <w:gridSpan w:val="2"/>
+            <w:tcBorders>
+              <w:top w:val="single" w:sz="4" w:space="0" w:color="000000"/>
+              <w:left w:val="single" w:sz="4" w:space="0" w:color="000000"/>
+              <w:bottom w:val="single" w:sz="4" w:space="0" w:color="000000"/>
+              <w:right w:val="single" w:sz="4" w:space="0" w:color="000000"/>
+            </w:tcBorders>
+          </w:tcPr>
+          <w:p>
+            <w:pPr>
+              <w:rPr>
+                <w:b/>
+                <w:bCs/>
+              </w:rPr>
+            </w:pPr>
+            <w:r>
+              <w:rPr>
+                <w:b/>
+                <w:bCs/>
+              </w:rPr>
+              <w:t>Used for Post Blocks:</w:t>
+            </w:r>
+          </w:p>
+          <w:p>
+            <w:pPr>
+              <w:spacing w:after="0" w:line="240" w:lineRule="auto"/>
+            </w:pPr>
+            <w:r>
+              <w:t xml:space="preserve">        1074. Start of groove (G75) turning cycle</w:t>
+            </w:r>
+          </w:p>
+          <w:p>
+            <w:pPr>
+              <w:rPr>
+                <w:b/>
+                <w:bCs/>
+              </w:rPr>
+            </w:pPr>
+            <w:r>
+              <w:t xml:space="preserve">        1078. Start of groove (G74) facing cycle</w:t>
+            </w:r>
+          </w:p>
+        </w:tc>
+      </w:tr>
+      <w:tr>
+        <w:trPr>
+          <w:trHeight w:val="17"/>
+        </w:trPr>
+        <w:tc>
+          <w:tcPr>
+            <w:tcW w:w="9552" w:type="dxa"/>
+            <w:gridSpan w:val="2"/>
+            <w:tcBorders>
+              <w:top w:val="single" w:sz="4" w:space="0" w:color="000000"/>
+              <w:left w:val="single" w:sz="4" w:space="0" w:color="000000"/>
+              <w:bottom w:val="single" w:sz="4" w:space="0" w:color="000000"/>
+              <w:right w:val="single" w:sz="4" w:space="0" w:color="000000"/>
+            </w:tcBorders>
+          </w:tcPr>
+          <w:p>
+            <w:pPr>
+              <w:rPr>
+                <w:b/>
+                <w:bCs/>
+              </w:rPr>
+            </w:pPr>
+            <w:r>
+              <w:rPr>
+                <w:b/>
+                <w:bCs/>
+              </w:rPr>
+              <w:t>Example:</w:t>
+            </w:r>
+          </w:p>
+          <w:p>
+            <w:r>
+              <w:t xml:space="preserve">        Replace </w:t>
+            </w:r>
+            <w:r>
+              <w:t>groove_peck_increment</w:t>
+            </w:r>
+            <w:r>
+              <w:t xml:space="preserve"> </w:t>
+            </w:r>
+            <w:r>
+              <w:t xml:space="preserve">with </w:t>
+            </w:r>
+            <w:r>
+              <w:t>lua_func_GroovePeckIncrement("Q")</w:t>
+            </w:r>
+          </w:p>
+          <w:p>
+            <w:r>
+              <w:t xml:space="preserve">        Example Post Block Line: </w:t>
+            </w:r>
+          </w:p>
+          <w:p>
+            <w:r>
+              <w:t>n,"G74",cc,groove_x_bottom,groove_z_bottom,</w:t>
+            </w:r>
+            <w:r>
+              <w:t xml:space="preserve"> </w:t>
+            </w:r>
+            <w:r>
+              <w:t>lua_func_GroovePeckIncrement("Q")</w:t>
+            </w:r>
+            <w:r>
+              <w:t>,</w:t>
+            </w:r>
+            <w:r>
+              <w:t xml:space="preserve"> </w:t>
+            </w:r>
+            <w:r>
+              <w:t>groove_depth_of_cut</w:t>
+            </w:r>
+            <w:r>
+              <w:t>,</w:t>
+            </w:r>
+            <w:r>
+              <w:t xml:space="preserve"> </w:t>
+            </w:r>
+            <w:r>
+              <w:t>groove_retract_amount,rough_feed</w:t>
+            </w:r>
+          </w:p>
+        </w:tc>
+      </w:tr>
+    </w:tbl>
+    <w:p>
+      <w:pPr>
+        <w:spacing w:after="0"/>
+      </w:pPr>
+    </w:p>
+    <w:tbl>
+      <w:tblPr>
+        <w:tblStyle w:val="TableGrid"/>
+        <w:tblW w:w="9552" w:type="dxa"/>
+        <w:tblInd w:w="-107" w:type="dxa"/>
+        <w:tblCellMar>
+          <w:top w:w="48" w:type="dxa"/>
+          <w:left w:w="107" w:type="dxa"/>
+          <w:right w:w="115" w:type="dxa"/>
+        </w:tblCellMar>
+        <w:tblLook w:val="04A0" w:firstRow="1" w:lastRow="0" w:firstColumn="1" w:lastColumn="0" w:noHBand="0" w:noVBand="1"/>
+      </w:tblPr>
+      <w:tblGrid>
+        <w:gridCol w:w="2085"/>
+        <w:gridCol w:w="7897"/>
+      </w:tblGrid>
+      <w:tr>
+        <w:trPr>
+          <w:trHeight w:val="430"/>
+        </w:trPr>
+        <w:tc>
+          <w:tcPr>
+            <w:tcW w:w="9552" w:type="dxa"/>
+            <w:gridSpan w:val="2"/>
+            <w:tcBorders>
+              <w:top w:val="single" w:sz="4" w:space="0" w:color="000000"/>
+              <w:left w:val="single" w:sz="4" w:space="0" w:color="000000"/>
+              <w:bottom w:val="single" w:sz="4" w:space="0" w:color="000000"/>
+              <w:right w:val="single" w:sz="4" w:space="0" w:color="000000"/>
+            </w:tcBorders>
+            <w:shd w:val="clear" w:color="auto" w:fill="C6D9F1"/>
+          </w:tcPr>
+          <w:p>
+            <w:r>
+              <w:rPr>
+                <w:rFonts w:ascii="Courier New" w:eastAsia="Courier New" w:hAnsi="Courier New" w:cs="Courier New"/>
+                <w:b/>
+                <w:color w:val="00007F"/>
+                <w:sz w:val="24"/>
+              </w:rPr>
+              <w:lastRenderedPageBreak/>
+              <w:t>lua_func_</w:t>
+            </w:r>
+            <w:r>
+              <w:rPr>
+                <w:rFonts w:ascii="Courier New" w:eastAsia="Courier New" w:hAnsi="Courier New" w:cs="Courier New"/>
+                <w:b/>
+                <w:color w:val="00007F"/>
+                <w:sz w:val="24"/>
+              </w:rPr>
+              <w:t>DrillPeckIncrement(prefix)</w:t>
+            </w:r>
+          </w:p>
+        </w:tc>
+      </w:tr>
+      <w:tr>
+        <w:trPr>
+          <w:trHeight w:val="280"/>
+        </w:trPr>
+        <w:tc>
+          <w:tcPr>
+            <w:tcW w:w="1547" w:type="dxa"/>
+            <w:tcBorders>
+              <w:top w:val="single" w:sz="4" w:space="0" w:color="000000"/>
+              <w:left w:val="single" w:sz="4" w:space="0" w:color="000000"/>
+              <w:bottom w:val="single" w:sz="4" w:space="0" w:color="000000"/>
+              <w:right w:val="single" w:sz="4" w:space="0" w:color="000000"/>
+            </w:tcBorders>
+          </w:tcPr>
+          <w:p>
+            <w:r>
+              <w:t xml:space="preserve">Lathe Job </w:t>
+            </w:r>
+          </w:p>
+        </w:tc>
+        <w:tc>
+          <w:tcPr>
+            <w:tcW w:w="8005" w:type="dxa"/>
+            <w:tcBorders>
+              <w:top w:val="single" w:sz="4" w:space="0" w:color="000000"/>
+              <w:left w:val="single" w:sz="4" w:space="0" w:color="000000"/>
+              <w:right w:val="single" w:sz="4" w:space="0" w:color="000000"/>
+            </w:tcBorders>
+            <w:vAlign w:val="center"/>
+          </w:tcPr>
+          <w:p>
+            <w:pPr>
+              <w:ind w:left="1"/>
+            </w:pPr>
+            <w:r>
+              <w:t>Outputs Drill Peck Depth for a Lathe Peck Drill Canned Cycle and outputs the value multiplied by 1000 for inch units and 10000 for metric units</w:t>
+            </w:r>
+          </w:p>
+        </w:tc>
+      </w:tr>
+      <w:tr>
+        <w:trPr>
+          <w:trHeight w:val="278"/>
+        </w:trPr>
+        <w:tc>
+          <w:tcPr>
+            <w:tcW w:w="1547" w:type="dxa"/>
+            <w:tcBorders>
+              <w:left w:val="single" w:sz="4" w:space="0" w:color="000000"/>
+              <w:bottom w:val="single" w:sz="4" w:space="0" w:color="000000"/>
+              <w:right w:val="single" w:sz="4" w:space="0" w:color="000000"/>
+            </w:tcBorders>
+          </w:tcPr>
+          <w:p>
+            <w:r>
+              <w:t xml:space="preserve">Mill Turn Job </w:t>
+            </w:r>
+          </w:p>
+        </w:tc>
+        <w:tc>
+          <w:tcPr>
+            <w:tcW w:w="8005" w:type="dxa"/>
+            <w:tcBorders>
+              <w:left w:val="single" w:sz="4" w:space="0" w:color="000000"/>
+              <w:right w:val="single" w:sz="4" w:space="0" w:color="000000"/>
+            </w:tcBorders>
+          </w:tcPr>
+          <w:p>
+            <w:pPr>
+              <w:rPr>
+                <w:b/>
+                <w:bCs/>
+              </w:rPr>
+            </w:pPr>
+            <w:r>
+              <w:rPr>
+                <w:b/>
+                <w:bCs/>
+              </w:rPr>
+              <w:t>Args:</w:t>
+            </w:r>
+          </w:p>
+          <w:p>
+            <w:r>
+              <w:t xml:space="preserve">        prefix: A string of the prefix to be used</w:t>
+            </w:r>
+          </w:p>
+          <w:p/>
+        </w:tc>
+      </w:tr>
+      <w:tr>
+        <w:trPr>
+          <w:trHeight w:val="278"/>
+        </w:trPr>
+        <w:tc>
+          <w:tcPr>
+            <w:tcW w:w="1547" w:type="dxa"/>
+            <w:tcBorders>
+              <w:top w:val="single" w:sz="4" w:space="0" w:color="000000"/>
+              <w:left w:val="single" w:sz="4" w:space="0" w:color="000000"/>
+              <w:bottom w:val="single" w:sz="4" w:space="0" w:color="000000"/>
+              <w:right w:val="single" w:sz="4" w:space="0" w:color="000000"/>
+            </w:tcBorders>
+          </w:tcPr>
+          <w:p/>
+        </w:tc>
+        <w:tc>
+          <w:tcPr>
+            <w:tcW w:w="8005" w:type="dxa"/>
+            <w:tcBorders>
+              <w:left w:val="single" w:sz="4" w:space="0" w:color="000000"/>
+              <w:right w:val="single" w:sz="4" w:space="0" w:color="000000"/>
+            </w:tcBorders>
+          </w:tcPr>
+          <w:p>
+            <w:pPr>
+              <w:rPr>
+                <w:b/>
+                <w:bCs/>
+              </w:rPr>
+            </w:pPr>
+            <w:r>
+              <w:rPr>
+                <w:b/>
+                <w:bCs/>
+              </w:rPr>
+              <w:t>Returns:</w:t>
+            </w:r>
+          </w:p>
+          <w:p>
+            <w:r>
+              <w:t xml:space="preserve">        </w:t>
+            </w:r>
+            <w:r>
+              <w:t>The converted value with the specified prefix</w:t>
+            </w:r>
+            <w:r>
+              <w:t>.</w:t>
+            </w:r>
+          </w:p>
+        </w:tc>
+      </w:tr>
+      <w:tr>
+        <w:trPr>
+          <w:trHeight w:val="17"/>
+        </w:trPr>
+        <w:tc>
+          <w:tcPr>
+            <w:tcW w:w="9552" w:type="dxa"/>
+            <w:gridSpan w:val="2"/>
+            <w:tcBorders>
+              <w:top w:val="single" w:sz="4" w:space="0" w:color="000000"/>
+              <w:left w:val="single" w:sz="4" w:space="0" w:color="000000"/>
+              <w:bottom w:val="single" w:sz="4" w:space="0" w:color="000000"/>
+              <w:right w:val="single" w:sz="4" w:space="0" w:color="000000"/>
+            </w:tcBorders>
+          </w:tcPr>
+          <w:p>
+            <w:pPr>
+              <w:rPr>
+                <w:b/>
+                <w:bCs/>
+              </w:rPr>
+            </w:pPr>
+            <w:r>
+              <w:rPr>
+                <w:b/>
+                <w:bCs/>
+              </w:rPr>
+              <w:t>Used for Post Blocks:</w:t>
+            </w:r>
+          </w:p>
+          <w:p>
+            <w:pPr>
+              <w:rPr>
+                <w:b/>
+                <w:bCs/>
+              </w:rPr>
+            </w:pPr>
+            <w:r>
+              <w:t xml:space="preserve">        1126. Peck Drill Canned Cycle</w:t>
+            </w:r>
+          </w:p>
+        </w:tc>
+      </w:tr>
+      <w:tr>
+        <w:trPr>
+          <w:trHeight w:val="17"/>
+        </w:trPr>
+        <w:tc>
+          <w:tcPr>
+            <w:tcW w:w="9552" w:type="dxa"/>
+            <w:gridSpan w:val="2"/>
+            <w:tcBorders>
+              <w:top w:val="single" w:sz="4" w:space="0" w:color="000000"/>
+              <w:left w:val="single" w:sz="4" w:space="0" w:color="000000"/>
+              <w:bottom w:val="single" w:sz="4" w:space="0" w:color="000000"/>
+              <w:right w:val="single" w:sz="4" w:space="0" w:color="000000"/>
+            </w:tcBorders>
+          </w:tcPr>
+          <w:p>
+            <w:pPr>
+              <w:rPr>
+                <w:b/>
+                <w:bCs/>
+              </w:rPr>
+            </w:pPr>
+            <w:r>
+              <w:rPr>
+                <w:b/>
+                <w:bCs/>
+              </w:rPr>
+              <w:t>Example:</w:t>
+            </w:r>
+          </w:p>
+          <w:p>
+            <w:r>
+              <w:t xml:space="preserve">        Replace </w:t>
+            </w:r>
+            <w:r>
+              <w:t>peck_drill_increment</w:t>
+            </w:r>
+            <w:r>
+              <w:t xml:space="preserve"> </w:t>
+            </w:r>
+            <w:r>
+              <w:t xml:space="preserve">with </w:t>
+            </w:r>
+            <w:r>
+              <w:t>lua_func_DrillPeckIncrement("Q")</w:t>
+            </w:r>
+          </w:p>
+          <w:p>
+            <w:r>
+              <w:t xml:space="preserve">        Example Post Block Line: </w:t>
+            </w:r>
+          </w:p>
+          <w:p>
+            <w:r>
+              <w:t>n,g_canned_cycle,x_f,drill_depth,reference_plane,</w:t>
+            </w:r>
+            <w:r>
+              <w:t>lua_func_DrillPeckIncrement("Q")</w:t>
+            </w:r>
+            <w:r>
+              <w:t>,dwell,canned_feed_rate</w:t>
             </w:r>
           </w:p>
         </w:tc>
@@ -4944,6 +5954,7 @@
     </w:p>
     <w:p>
       <w:r>
+        <w:lastRenderedPageBreak/>
         <w:tab/>
         <w:t>lua_func_CreateStringEditBox({setPosition = 3, assignEditBoxLabel = "String Edit Box", setDefaultStringText = "Default Text"})</w:t>
       </w:r>
@@ -6713,7 +7724,6 @@
         <w:rPr>
           <w:noProof/>
         </w:rPr>
-        <w:lastRenderedPageBreak/>
         <w:drawing>
           <wp:inline distT="0" distB="0" distL="0" distR="0" wp14:anchorId="6E267E25" wp14:editId="6BA9F550">
             <wp:extent cx="5868035" cy="1240790"/>
@@ -7390,7 +8400,6 @@
           </w:tcPr>
           <w:p>
             <w:r>
-              <w:lastRenderedPageBreak/>
               <w:t>Mill Turn Job</w:t>
             </w:r>
           </w:p>
@@ -7962,7 +8971,6 @@
                 <w:color w:val="00007F"/>
                 <w:sz w:val="24"/>
               </w:rPr>
-              <w:lastRenderedPageBreak/>
               <w:t>BcPost.OutputText(</w:t>
             </w:r>
             <w:r>
@@ -8200,6 +9208,7 @@
                 <w:b/>
                 <w:bCs/>
               </w:rPr>
+              <w:lastRenderedPageBreak/>
               <w:t>Example:</w:t>
             </w:r>
           </w:p>
@@ -8897,7 +9906,6 @@
                 <w:color w:val="00007F"/>
                 <w:sz w:val="24"/>
               </w:rPr>
-              <w:lastRenderedPageBreak/>
               <w:t>BcPost.RunBlock(blockNum</w:t>
             </w:r>
             <w:r>
@@ -8955,6 +9963,7 @@
               <w:ind w:left="1"/>
             </w:pPr>
             <w:r>
+              <w:lastRenderedPageBreak/>
               <w:t>The system post processes these variables as it would by using the posting engine and outputs the posted string to the posted NC file.</w:t>
             </w:r>
           </w:p>
@@ -9740,7 +10749,6 @@
           <w:p/>
           <w:p>
             <w:r>
-              <w:lastRenderedPageBreak/>
               <w:t>-- This small example shows the need for the \n newline characters and how to return a value</w:t>
             </w:r>
           </w:p>
@@ -9804,6 +10812,7 @@
                 <w:color w:val="00007F"/>
                 <w:sz w:val="24"/>
               </w:rPr>
+              <w:lastRenderedPageBreak/>
               <w:t>BcPost.GetValueOfDataBlock(blockNumber)</w:t>
             </w:r>
           </w:p>
@@ -10591,27 +11600,27 @@
           </w:p>
           <w:p>
             <w:r>
+              <w:t>y = BcPost.GetValueOfPostVariable("y_f")</w:t>
+            </w:r>
+          </w:p>
+          <w:p>
+            <w:r>
+              <w:t>z = BcPost.GetValueOfPostVariable("z_f")</w:t>
+            </w:r>
+          </w:p>
+          <w:p>
+            <w:r>
+              <w:t>xPrev = BcPost.GetValueOfPostVariable("prev_x")</w:t>
+            </w:r>
+          </w:p>
+          <w:p>
+            <w:r>
+              <w:t>yPrev = BcPost.GetValueOfPostVariable("prev_y")</w:t>
+            </w:r>
+          </w:p>
+          <w:p>
+            <w:r>
               <w:lastRenderedPageBreak/>
-              <w:t>y = BcPost.GetValueOfPostVariable("y_f")</w:t>
-            </w:r>
-          </w:p>
-          <w:p>
-            <w:r>
-              <w:t>z = BcPost.GetValueOfPostVariable("z_f")</w:t>
-            </w:r>
-          </w:p>
-          <w:p>
-            <w:r>
-              <w:t>xPrev = BcPost.GetValueOfPostVariable("prev_x")</w:t>
-            </w:r>
-          </w:p>
-          <w:p>
-            <w:r>
-              <w:t>yPrev = BcPost.GetValueOfPostVariable("prev_y")</w:t>
-            </w:r>
-          </w:p>
-          <w:p>
-            <w:r>
               <w:t>zPrev = BcPost.GetValueOfPostVariable("prev_z")</w:t>
             </w:r>
           </w:p>
@@ -11413,7 +12422,6 @@
                 <w:b/>
                 <w:bCs/>
               </w:rPr>
-              <w:lastRenderedPageBreak/>
               <w:t>FeatureName</w:t>
             </w:r>
           </w:p>
@@ -11627,6 +12635,7 @@
                 <w:b/>
                 <w:bCs/>
               </w:rPr>
+              <w:lastRenderedPageBreak/>
               <w:t>UserEditIntegerVariables</w:t>
             </w:r>
           </w:p>
@@ -38197,7 +39206,7 @@
   <w:style w:type="paragraph" w:default="1" w:styleId="Normal">
     <w:name w:val="Normal"/>
     <w:qFormat/>
-    <w:rsid w:val="00C960D6"/>
+    <w:rsid w:val="00A52973"/>
     <w:rPr>
       <w:rFonts w:ascii="Calibri" w:eastAsia="Calibri" w:hAnsi="Calibri" w:cs="Calibri"/>
       <w:color w:val="000000"/>

</xml_diff>

<commit_message>
Update Built-in Lua Functions.docx
</commit_message>
<xml_diff>
--- a/Posts/Documentation/Built-in Lua Functions.docx
+++ b/Posts/Documentation/Built-in Lua Functions.docx
@@ -4928,10 +4928,19 @@
               <w:ind w:left="1"/>
             </w:pPr>
             <w:r>
-              <w:t>Outputs Groove Depth of Cut for a Lathe Groove Canned Cycle and outputs the value multiplied by 1000 for inch units and 10000 for metric units</w:t>
-            </w:r>
-            <w:r>
-              <w:t>.</w:t>
+              <w:t>Outputs Groove Depth of Cut for a Lathe Groove Canned Cycle and outputs the value multiplied by 1</w:t>
+            </w:r>
+            <w:r>
+              <w:t>,</w:t>
+            </w:r>
+            <w:r>
+              <w:t>000 for inch units and 10</w:t>
+            </w:r>
+            <w:r>
+              <w:t>,</w:t>
+            </w:r>
+            <w:r>
+              <w:t>000 for metric units.</w:t>
             </w:r>
           </w:p>
         </w:tc>
@@ -5069,9 +5078,6 @@
             </w:r>
           </w:p>
           <w:p>
-            <w:pPr>
-              <w:spacing w:after="0" w:line="240" w:lineRule="auto"/>
-            </w:pPr>
             <w:r>
               <w:t xml:space="preserve">        1074. Start of groove (G75) turning cycle</w:t>
             </w:r>
@@ -5273,7 +5279,19 @@
               <w:ind w:left="1"/>
             </w:pPr>
             <w:r>
-              <w:t>Outputs Groove Peck Increment for a Lathe Groove Canned Cycle and outputs the value multiplied by 1000 for inch units and 10000 for metric units</w:t>
+              <w:t>Outputs Groove Peck Increment for a Lathe Groove Canned Cycle and outputs the value multiplied by 1</w:t>
+            </w:r>
+            <w:r>
+              <w:t>,</w:t>
+            </w:r>
+            <w:r>
+              <w:t>000 for inch units and 10</w:t>
+            </w:r>
+            <w:r>
+              <w:t>,</w:t>
+            </w:r>
+            <w:r>
+              <w:t>000 for metric units</w:t>
             </w:r>
           </w:p>
         </w:tc>
@@ -5411,9 +5429,6 @@
             </w:r>
           </w:p>
           <w:p>
-            <w:pPr>
-              <w:spacing w:after="0" w:line="240" w:lineRule="auto"/>
-            </w:pPr>
             <w:r>
               <w:t xml:space="preserve">        1074. Start of groove (G75) turning cycle</w:t>
             </w:r>
@@ -5469,10 +5484,7 @@
               <w:t>groove_peck_increment</w:t>
             </w:r>
             <w:r>
-              <w:t xml:space="preserve"> </w:t>
-            </w:r>
-            <w:r>
-              <w:t xml:space="preserve">with </w:t>
+              <w:t xml:space="preserve"> with </w:t>
             </w:r>
             <w:r>
               <w:t>lua_func_GroovePeckIncrement("Q")</w:t>
@@ -5610,7 +5622,19 @@
               <w:ind w:left="1"/>
             </w:pPr>
             <w:r>
-              <w:t>Outputs Drill Peck Depth for a Lathe Peck Drill Canned Cycle and outputs the value multiplied by 1000 for inch units and 10000 for metric units</w:t>
+              <w:t>Outputs Drill Peck Depth for a Lathe Peck Drill Canned Cycle and outputs the value multiplied by 1</w:t>
+            </w:r>
+            <w:r>
+              <w:t>,</w:t>
+            </w:r>
+            <w:r>
+              <w:t>000 for inch units and 10</w:t>
+            </w:r>
+            <w:r>
+              <w:t>,</w:t>
+            </w:r>
+            <w:r>
+              <w:t>000 for metric units</w:t>
             </w:r>
           </w:p>
         </w:tc>
@@ -5798,10 +5822,7 @@
               <w:t>peck_drill_increment</w:t>
             </w:r>
             <w:r>
-              <w:t xml:space="preserve"> </w:t>
-            </w:r>
-            <w:r>
-              <w:t xml:space="preserve">with </w:t>
+              <w:t xml:space="preserve"> with </w:t>
             </w:r>
             <w:r>
               <w:t>lua_func_DrillPeckIncrement("Q")</w:t>

</xml_diff>

<commit_message>
Added a new parameter to formatNumber to not output if value is zero
</commit_message>
<xml_diff>
--- a/Posts/Documentation/Built-in Lua Functions.docx
+++ b/Posts/Documentation/Built-in Lua Functions.docx
@@ -2034,6 +2034,41 @@
               <w:t>for BobCAD API functions)</w:t>
             </w:r>
           </w:p>
+          <w:p>
+            <w:r>
+              <w:t xml:space="preserve">        </w:t>
+            </w:r>
+            <w:r>
+              <w:rPr>
+                <w:b/>
+                <w:bCs/>
+              </w:rPr>
+              <w:t>noOutputIfZero</w:t>
+            </w:r>
+            <w:r>
+              <w:t>: (Optional)</w:t>
+            </w:r>
+            <w:r>
+              <w:t xml:space="preserve"> </w:t>
+            </w:r>
+            <w:r>
+              <w:t>(true or false)</w:t>
+            </w:r>
+            <w:r>
+              <w:t xml:space="preserve"> If true, the function will return nil if the number is 0.</w:t>
+            </w:r>
+            <w:r>
+              <w:t xml:space="preserve">   </w:t>
+            </w:r>
+          </w:p>
+          <w:p>
+            <w:r>
+              <w:t xml:space="preserve">                                       </w:t>
+            </w:r>
+            <w:r>
+              <w:t>Default is false.</w:t>
+            </w:r>
+          </w:p>
         </w:tc>
       </w:tr>
       <w:tr>
@@ -2242,7 +2277,6 @@
           <w:p/>
           <w:p>
             <w:r>
-              <w:lastRenderedPageBreak/>
               <w:t>lua_func_formatNumber({num =</w:t>
             </w:r>
             <w:r>
@@ -3076,6 +3110,7 @@
           </w:p>
           <w:p>
             <w:r>
+              <w:lastRenderedPageBreak/>
               <w:t xml:space="preserve">        </w:t>
             </w:r>
             <w:r>
@@ -3793,7 +3828,6 @@
         <w:pStyle w:val="Heading2"/>
       </w:pPr>
       <w:r>
-        <w:lastRenderedPageBreak/>
         <w:t>Lathe Functions</w:t>
       </w:r>
     </w:p>
@@ -4645,6 +4679,7 @@
           </w:p>
           <w:p>
             <w:r>
+              <w:lastRenderedPageBreak/>
               <w:t xml:space="preserve">                                            values to. Default is 4.</w:t>
             </w:r>
           </w:p>
@@ -5572,7 +5607,6 @@
                 <w:color w:val="00007F"/>
                 <w:sz w:val="24"/>
               </w:rPr>
-              <w:lastRenderedPageBreak/>
               <w:t>lua_func_</w:t>
             </w:r>
             <w:r>
@@ -5969,13 +6003,13 @@
     </w:p>
     <w:p>
       <w:r>
+        <w:lastRenderedPageBreak/>
         <w:tab/>
         <w:t>lua_func_CreateRealEditBox({setPosition = 2, assignEditBoxLabel = "Real Edit Box", setDefaultDecimalNumber = 1.23})</w:t>
       </w:r>
     </w:p>
     <w:p>
       <w:r>
-        <w:lastRenderedPageBreak/>
         <w:tab/>
         <w:t>lua_func_CreateStringEditBox({setPosition = 3, assignEditBoxLabel = "String Edit Box", setDefaultStringText = "Default Text"})</w:t>
       </w:r>

</xml_diff>

<commit_message>
updated notes about Adv posting page
</commit_message>
<xml_diff>
--- a/Posts/Documentation/Built-in Lua Functions.docx
+++ b/Posts/Documentation/Built-in Lua Functions.docx
@@ -8166,6 +8166,33 @@
       <w:proofErr w:type="spellEnd"/>
       <w:r>
         <w:t xml:space="preserve"> function at the end of the Create functions to create the Adv Posting Custom File. </w:t>
+      </w:r>
+    </w:p>
+    <w:p>
+      <w:r>
+        <w:t xml:space="preserve">If this is the first time you are creating the Adv Posting Page, you first </w:t>
+      </w:r>
+      <w:r>
+        <w:rPr>
+          <w:b/>
+          <w:bCs/>
+          <w:color w:val="FF0000"/>
+        </w:rPr>
+        <w:t>MUST</w:t>
+      </w:r>
+      <w:r>
+        <w:t xml:space="preserve"> post out the g-code after setting up the page to </w:t>
+      </w:r>
+      <w:r>
+        <w:rPr>
+          <w:b/>
+          <w:bCs/>
+          <w:color w:val="FF0000"/>
+        </w:rPr>
+        <w:t>initialize</w:t>
+      </w:r>
+      <w:r>
+        <w:t xml:space="preserve"> the adv posting page.</w:t>
       </w:r>
     </w:p>
     <w:p>
@@ -8298,6 +8325,7 @@
     </w:p>
     <w:p>
       <w:r>
+        <w:lastRenderedPageBreak/>
         <w:tab/>
       </w:r>
       <w:proofErr w:type="spellStart"/>
@@ -8335,7 +8363,6 @@
     </w:p>
     <w:p>
       <w:r>
-        <w:lastRenderedPageBreak/>
         <w:tab/>
       </w:r>
       <w:proofErr w:type="spellStart"/>

</xml_diff>